<commit_message>
Add Introduction Demo Exercises
</commit_message>
<xml_diff>
--- a/HTML and CSS/01_Introduction_to_HTML_CSS/resources/01. Introduction-to-HTML-and-CSS-Exercise.docx
+++ b/HTML and CSS/01_Introduction_to_HTML_CSS/resources/01. Introduction-to-HTML-and-CSS-Exercise.docx
@@ -4,7 +4,7 @@
   <w:body>
     <w:p>
       <w:pPr>
-        <w:pStyle w:val="1"/>
+        <w:pStyle w:val="Heading1"/>
         <w:jc w:val="center"/>
         <w:rPr>
           <w:bCs/>
@@ -121,67 +121,67 @@
       <w:hyperlink r:id="rId8" w:history="1">
         <w:r>
           <w:rPr>
-            <w:rStyle w:val="a9"/>
+            <w:rStyle w:val="Hyperlink"/>
           </w:rPr>
           <w:t>"HTML</w:t>
         </w:r>
         <w:r>
           <w:rPr>
-            <w:rStyle w:val="a9"/>
+            <w:rStyle w:val="Hyperlink"/>
           </w:rPr>
           <w:t xml:space="preserve"> </w:t>
         </w:r>
         <w:r>
           <w:rPr>
-            <w:rStyle w:val="a9"/>
+            <w:rStyle w:val="Hyperlink"/>
           </w:rPr>
           <w:t>and</w:t>
         </w:r>
         <w:r>
           <w:rPr>
-            <w:rStyle w:val="a9"/>
+            <w:rStyle w:val="Hyperlink"/>
           </w:rPr>
           <w:t xml:space="preserve"> </w:t>
         </w:r>
         <w:r>
           <w:rPr>
-            <w:rStyle w:val="a9"/>
+            <w:rStyle w:val="Hyperlink"/>
           </w:rPr>
           <w:t>CSS"</w:t>
         </w:r>
         <w:r>
           <w:rPr>
-            <w:rStyle w:val="a9"/>
+            <w:rStyle w:val="Hyperlink"/>
           </w:rPr>
           <w:t xml:space="preserve"> </w:t>
         </w:r>
         <w:r>
           <w:rPr>
-            <w:rStyle w:val="a9"/>
+            <w:rStyle w:val="Hyperlink"/>
           </w:rPr>
           <w:t>course</w:t>
         </w:r>
         <w:r>
           <w:rPr>
-            <w:rStyle w:val="a9"/>
+            <w:rStyle w:val="Hyperlink"/>
           </w:rPr>
           <w:t xml:space="preserve"> </w:t>
         </w:r>
         <w:r>
           <w:rPr>
-            <w:rStyle w:val="a9"/>
+            <w:rStyle w:val="Hyperlink"/>
           </w:rPr>
           <w:t>@</w:t>
         </w:r>
         <w:r>
           <w:rPr>
-            <w:rStyle w:val="a9"/>
+            <w:rStyle w:val="Hyperlink"/>
           </w:rPr>
           <w:t xml:space="preserve"> </w:t>
         </w:r>
         <w:r>
           <w:rPr>
-            <w:rStyle w:val="a9"/>
+            <w:rStyle w:val="Hyperlink"/>
           </w:rPr>
           <w:t>SoftUni</w:t>
         </w:r>
@@ -249,7 +249,7 @@
       <w:hyperlink r:id="rId9" w:history="1">
         <w:r>
           <w:rPr>
-            <w:rStyle w:val="a9"/>
+            <w:rStyle w:val="Hyperlink"/>
           </w:rPr>
           <w:t>https://judge.softuni.bg/Contests/1136/Introduction-to-HTML-and-CSS</w:t>
         </w:r>
@@ -260,28 +260,42 @@
     </w:p>
     <w:p>
       <w:pPr>
-        <w:pStyle w:val="2"/>
+        <w:pStyle w:val="Heading2"/>
+        <w:rPr>
+          <w:highlight w:val="green"/>
+        </w:rPr>
       </w:pPr>
       <w:bookmarkStart w:id="0" w:name="simple-html-page"/>
       <w:r>
+        <w:rPr>
+          <w:highlight w:val="green"/>
+        </w:rPr>
         <w:t>Simple</w:t>
       </w:r>
       <w:r>
+        <w:rPr>
+          <w:highlight w:val="green"/>
+        </w:rPr>
         <w:t xml:space="preserve"> </w:t>
       </w:r>
       <w:r>
         <w:rPr>
           <w:noProof/>
+          <w:highlight w:val="green"/>
         </w:rPr>
         <w:t>HTML</w:t>
       </w:r>
       <w:r>
         <w:rPr>
           <w:noProof/>
-        </w:rPr>
-        <w:t xml:space="preserve"> </w:t>
-      </w:r>
-      <w:r>
+          <w:highlight w:val="green"/>
+        </w:rPr>
+        <w:t xml:space="preserve"> </w:t>
+      </w:r>
+      <w:r>
+        <w:rPr>
+          <w:highlight w:val="green"/>
+        </w:rPr>
         <w:t>Page</w:t>
       </w:r>
       <w:bookmarkEnd w:id="0"/>
@@ -389,7 +403,7 @@
     </w:p>
     <w:p>
       <w:pPr>
-        <w:pStyle w:val="3"/>
+        <w:pStyle w:val="Heading3"/>
         <w:rPr>
           <w:lang w:val="bg-BG"/>
         </w:rPr>
@@ -402,7 +416,7 @@
     </w:p>
     <w:p>
       <w:pPr>
-        <w:pStyle w:val="ac"/>
+        <w:pStyle w:val="ListParagraph"/>
         <w:numPr>
           <w:ilvl w:val="0"/>
           <w:numId w:val="49"/>
@@ -479,7 +493,7 @@
     </w:p>
     <w:p>
       <w:pPr>
-        <w:pStyle w:val="ac"/>
+        <w:pStyle w:val="ListParagraph"/>
         <w:numPr>
           <w:ilvl w:val="0"/>
           <w:numId w:val="49"/>
@@ -566,27 +580,51 @@
     </w:p>
     <w:p>
       <w:pPr>
-        <w:pStyle w:val="2"/>
-      </w:pPr>
-      <w:r>
+        <w:pStyle w:val="Heading2"/>
+        <w:rPr>
+          <w:highlight w:val="green"/>
+        </w:rPr>
+      </w:pPr>
+      <w:r>
+        <w:rPr>
+          <w:highlight w:val="green"/>
+        </w:rPr>
         <w:t>Tags</w:t>
       </w:r>
       <w:r>
-        <w:t xml:space="preserve"> </w:t>
-      </w:r>
-      <w:r>
+        <w:rPr>
+          <w:highlight w:val="green"/>
+        </w:rPr>
+        <w:t xml:space="preserve"> </w:t>
+      </w:r>
+      <w:r>
+        <w:rPr>
+          <w:highlight w:val="green"/>
+        </w:rPr>
         <w:t>Cardio</w:t>
       </w:r>
       <w:r>
-        <w:t xml:space="preserve"> </w:t>
-      </w:r>
-      <w:r>
+        <w:rPr>
+          <w:highlight w:val="green"/>
+        </w:rPr>
+        <w:t xml:space="preserve"> </w:t>
+      </w:r>
+      <w:r>
+        <w:rPr>
+          <w:highlight w:val="green"/>
+        </w:rPr>
         <w:t>-</w:t>
       </w:r>
       <w:r>
-        <w:t xml:space="preserve"> </w:t>
-      </w:r>
-      <w:r>
+        <w:rPr>
+          <w:highlight w:val="green"/>
+        </w:rPr>
+        <w:t xml:space="preserve"> </w:t>
+      </w:r>
+      <w:r>
+        <w:rPr>
+          <w:highlight w:val="green"/>
+        </w:rPr>
         <w:t>Paragraphs</w:t>
       </w:r>
     </w:p>
@@ -639,7 +677,6 @@
         <w:rPr>
           <w:noProof/>
         </w:rPr>
-        <w:lastRenderedPageBreak/>
         <w:drawing>
           <wp:inline distT="0" distB="0" distL="0" distR="0" wp14:anchorId="345AD899" wp14:editId="7B11A0EF">
             <wp:extent cx="6626225" cy="4141470"/>
@@ -694,7 +731,7 @@
     </w:p>
     <w:p>
       <w:pPr>
-        <w:pStyle w:val="3"/>
+        <w:pStyle w:val="Heading3"/>
         <w:rPr>
           <w:lang w:val="bg-BG"/>
         </w:rPr>
@@ -705,7 +742,7 @@
     </w:p>
     <w:p>
       <w:pPr>
-        <w:pStyle w:val="ac"/>
+        <w:pStyle w:val="ListParagraph"/>
         <w:numPr>
           <w:ilvl w:val="0"/>
           <w:numId w:val="41"/>
@@ -756,7 +793,7 @@
     </w:p>
     <w:p>
       <w:pPr>
-        <w:pStyle w:val="ac"/>
+        <w:pStyle w:val="ListParagraph"/>
         <w:numPr>
           <w:ilvl w:val="0"/>
           <w:numId w:val="41"/>
@@ -804,7 +841,7 @@
     </w:p>
     <w:p>
       <w:pPr>
-        <w:pStyle w:val="ac"/>
+        <w:pStyle w:val="ListParagraph"/>
         <w:numPr>
           <w:ilvl w:val="0"/>
           <w:numId w:val="41"/>
@@ -870,7 +907,7 @@
     </w:p>
     <w:p>
       <w:pPr>
-        <w:pStyle w:val="ac"/>
+        <w:pStyle w:val="ListParagraph"/>
         <w:numPr>
           <w:ilvl w:val="0"/>
           <w:numId w:val="41"/>
@@ -951,21 +988,39 @@
     </w:p>
     <w:p>
       <w:pPr>
-        <w:pStyle w:val="2"/>
-      </w:pPr>
-      <w:r>
+        <w:pStyle w:val="Heading2"/>
+        <w:rPr>
+          <w:highlight w:val="green"/>
+        </w:rPr>
+      </w:pPr>
+      <w:r>
+        <w:rPr>
+          <w:highlight w:val="green"/>
+        </w:rPr>
         <w:t>Single</w:t>
       </w:r>
       <w:r>
-        <w:t xml:space="preserve"> </w:t>
-      </w:r>
-      <w:r>
+        <w:rPr>
+          <w:highlight w:val="green"/>
+        </w:rPr>
+        <w:t xml:space="preserve"> </w:t>
+      </w:r>
+      <w:r>
+        <w:rPr>
+          <w:highlight w:val="green"/>
+        </w:rPr>
         <w:t>Article</w:t>
       </w:r>
       <w:r>
-        <w:t xml:space="preserve"> </w:t>
-      </w:r>
-      <w:r>
+        <w:rPr>
+          <w:highlight w:val="green"/>
+        </w:rPr>
+        <w:t xml:space="preserve"> </w:t>
+      </w:r>
+      <w:r>
+        <w:rPr>
+          <w:highlight w:val="green"/>
+        </w:rPr>
         <w:t>Page</w:t>
       </w:r>
     </w:p>
@@ -1072,19 +1127,18 @@
     </w:p>
     <w:p>
       <w:pPr>
-        <w:pStyle w:val="3"/>
+        <w:pStyle w:val="Heading3"/>
         <w:rPr>
           <w:lang w:val="bg-BG"/>
         </w:rPr>
       </w:pPr>
       <w:r>
-        <w:lastRenderedPageBreak/>
         <w:t>Constraints</w:t>
       </w:r>
     </w:p>
     <w:p>
       <w:pPr>
-        <w:pStyle w:val="ac"/>
+        <w:pStyle w:val="ListParagraph"/>
         <w:numPr>
           <w:ilvl w:val="0"/>
           <w:numId w:val="42"/>
@@ -1159,7 +1213,7 @@
     </w:p>
     <w:p>
       <w:pPr>
-        <w:pStyle w:val="ac"/>
+        <w:pStyle w:val="ListParagraph"/>
         <w:numPr>
           <w:ilvl w:val="0"/>
           <w:numId w:val="42"/>
@@ -1216,7 +1270,7 @@
     </w:p>
     <w:p>
       <w:pPr>
-        <w:pStyle w:val="ac"/>
+        <w:pStyle w:val="ListParagraph"/>
         <w:numPr>
           <w:ilvl w:val="1"/>
           <w:numId w:val="42"/>
@@ -1279,7 +1333,7 @@
     </w:p>
     <w:p>
       <w:pPr>
-        <w:pStyle w:val="ac"/>
+        <w:pStyle w:val="ListParagraph"/>
         <w:numPr>
           <w:ilvl w:val="1"/>
           <w:numId w:val="42"/>
@@ -1327,7 +1381,7 @@
     </w:p>
     <w:p>
       <w:pPr>
-        <w:pStyle w:val="ac"/>
+        <w:pStyle w:val="ListParagraph"/>
         <w:numPr>
           <w:ilvl w:val="1"/>
           <w:numId w:val="42"/>
@@ -1378,27 +1432,51 @@
     </w:p>
     <w:p>
       <w:pPr>
-        <w:pStyle w:val="2"/>
-      </w:pPr>
-      <w:r>
+        <w:pStyle w:val="Heading2"/>
+        <w:rPr>
+          <w:highlight w:val="green"/>
+        </w:rPr>
+      </w:pPr>
+      <w:r>
+        <w:rPr>
+          <w:highlight w:val="green"/>
+        </w:rPr>
         <w:t>Tags</w:t>
       </w:r>
       <w:r>
-        <w:t xml:space="preserve"> </w:t>
-      </w:r>
-      <w:r>
+        <w:rPr>
+          <w:highlight w:val="green"/>
+        </w:rPr>
+        <w:t xml:space="preserve"> </w:t>
+      </w:r>
+      <w:r>
+        <w:rPr>
+          <w:highlight w:val="green"/>
+        </w:rPr>
         <w:t>Cardio</w:t>
       </w:r>
       <w:r>
-        <w:t xml:space="preserve"> </w:t>
-      </w:r>
-      <w:r>
+        <w:rPr>
+          <w:highlight w:val="green"/>
+        </w:rPr>
+        <w:t xml:space="preserve"> </w:t>
+      </w:r>
+      <w:r>
+        <w:rPr>
+          <w:highlight w:val="green"/>
+        </w:rPr>
         <w:t>-</w:t>
       </w:r>
       <w:r>
-        <w:t xml:space="preserve"> </w:t>
-      </w:r>
-      <w:r>
+        <w:rPr>
+          <w:highlight w:val="green"/>
+        </w:rPr>
+        <w:t xml:space="preserve"> </w:t>
+      </w:r>
+      <w:r>
+        <w:rPr>
+          <w:highlight w:val="green"/>
+        </w:rPr>
         <w:t>Lists</w:t>
       </w:r>
     </w:p>
@@ -1505,7 +1583,7 @@
     </w:p>
     <w:p>
       <w:pPr>
-        <w:pStyle w:val="3"/>
+        <w:pStyle w:val="Heading3"/>
         <w:rPr>
           <w:lang w:val="bg-BG"/>
         </w:rPr>
@@ -1516,7 +1594,7 @@
     </w:p>
     <w:p>
       <w:pPr>
-        <w:pStyle w:val="ac"/>
+        <w:pStyle w:val="ListParagraph"/>
         <w:numPr>
           <w:ilvl w:val="0"/>
           <w:numId w:val="43"/>
@@ -1567,7 +1645,7 @@
     </w:p>
     <w:p>
       <w:pPr>
-        <w:pStyle w:val="ac"/>
+        <w:pStyle w:val="ListParagraph"/>
         <w:numPr>
           <w:ilvl w:val="0"/>
           <w:numId w:val="43"/>
@@ -1645,7 +1723,7 @@
     </w:p>
     <w:p>
       <w:pPr>
-        <w:pStyle w:val="ac"/>
+        <w:pStyle w:val="ListParagraph"/>
         <w:numPr>
           <w:ilvl w:val="0"/>
           <w:numId w:val="43"/>
@@ -1699,7 +1777,7 @@
     </w:p>
     <w:p>
       <w:pPr>
-        <w:pStyle w:val="ac"/>
+        <w:pStyle w:val="ListParagraph"/>
         <w:numPr>
           <w:ilvl w:val="1"/>
           <w:numId w:val="43"/>
@@ -1741,7 +1819,7 @@
     </w:p>
     <w:p>
       <w:pPr>
-        <w:pStyle w:val="ac"/>
+        <w:pStyle w:val="ListParagraph"/>
         <w:numPr>
           <w:ilvl w:val="0"/>
           <w:numId w:val="43"/>
@@ -1774,7 +1852,7 @@
     </w:p>
     <w:p>
       <w:pPr>
-        <w:pStyle w:val="ac"/>
+        <w:pStyle w:val="ListParagraph"/>
         <w:numPr>
           <w:ilvl w:val="1"/>
           <w:numId w:val="43"/>
@@ -1831,7 +1909,7 @@
     </w:p>
     <w:p>
       <w:pPr>
-        <w:pStyle w:val="ac"/>
+        <w:pStyle w:val="ListParagraph"/>
         <w:numPr>
           <w:ilvl w:val="0"/>
           <w:numId w:val="43"/>
@@ -1881,34 +1959,63 @@
     </w:p>
     <w:p>
       <w:pPr>
-        <w:pStyle w:val="2"/>
-      </w:pPr>
-      <w:r>
-        <w:lastRenderedPageBreak/>
+        <w:pStyle w:val="Heading2"/>
+        <w:rPr>
+          <w:highlight w:val="green"/>
+        </w:rPr>
+      </w:pPr>
+      <w:r>
+        <w:rPr>
+          <w:highlight w:val="green"/>
+        </w:rPr>
         <w:t>Tags</w:t>
       </w:r>
       <w:r>
-        <w:t xml:space="preserve"> </w:t>
-      </w:r>
-      <w:r>
+        <w:rPr>
+          <w:highlight w:val="green"/>
+        </w:rPr>
+        <w:t xml:space="preserve"> </w:t>
+      </w:r>
+      <w:r>
+        <w:rPr>
+          <w:highlight w:val="green"/>
+        </w:rPr>
         <w:t>Cardio</w:t>
       </w:r>
       <w:r>
-        <w:t xml:space="preserve"> </w:t>
-      </w:r>
-      <w:r>
+        <w:rPr>
+          <w:highlight w:val="green"/>
+        </w:rPr>
+        <w:t xml:space="preserve"> </w:t>
+      </w:r>
+      <w:r>
+        <w:rPr>
+          <w:highlight w:val="green"/>
+        </w:rPr>
         <w:t>-</w:t>
       </w:r>
       <w:r>
-        <w:t xml:space="preserve"> </w:t>
-      </w:r>
-      <w:r>
+        <w:rPr>
+          <w:highlight w:val="green"/>
+        </w:rPr>
+        <w:t xml:space="preserve"> </w:t>
+      </w:r>
+      <w:r>
+        <w:rPr>
+          <w:highlight w:val="green"/>
+        </w:rPr>
         <w:t>Nested</w:t>
       </w:r>
       <w:r>
-        <w:t xml:space="preserve"> </w:t>
-      </w:r>
-      <w:r>
+        <w:rPr>
+          <w:highlight w:val="green"/>
+        </w:rPr>
+        <w:t xml:space="preserve"> </w:t>
+      </w:r>
+      <w:r>
+        <w:rPr>
+          <w:highlight w:val="green"/>
+        </w:rPr>
         <w:t>Lists</w:t>
       </w:r>
     </w:p>
@@ -2015,7 +2122,7 @@
     </w:p>
     <w:p>
       <w:pPr>
-        <w:pStyle w:val="3"/>
+        <w:pStyle w:val="Heading3"/>
         <w:rPr>
           <w:lang w:val="bg-BG"/>
         </w:rPr>
@@ -2026,7 +2133,7 @@
     </w:p>
     <w:p>
       <w:pPr>
-        <w:pStyle w:val="ac"/>
+        <w:pStyle w:val="ListParagraph"/>
         <w:numPr>
           <w:ilvl w:val="0"/>
           <w:numId w:val="44"/>
@@ -2086,7 +2193,7 @@
     </w:p>
     <w:p>
       <w:pPr>
-        <w:pStyle w:val="ac"/>
+        <w:pStyle w:val="ListParagraph"/>
         <w:numPr>
           <w:ilvl w:val="0"/>
           <w:numId w:val="44"/>
@@ -2128,7 +2235,7 @@
     </w:p>
     <w:p>
       <w:pPr>
-        <w:pStyle w:val="ac"/>
+        <w:pStyle w:val="ListParagraph"/>
         <w:numPr>
           <w:ilvl w:val="0"/>
           <w:numId w:val="44"/>
@@ -2191,7 +2298,7 @@
     </w:p>
     <w:p>
       <w:pPr>
-        <w:pStyle w:val="ac"/>
+        <w:pStyle w:val="ListParagraph"/>
         <w:numPr>
           <w:ilvl w:val="0"/>
           <w:numId w:val="44"/>
@@ -2285,7 +2392,7 @@
     </w:p>
     <w:p>
       <w:pPr>
-        <w:pStyle w:val="ac"/>
+        <w:pStyle w:val="ListParagraph"/>
         <w:numPr>
           <w:ilvl w:val="1"/>
           <w:numId w:val="44"/>
@@ -2316,27 +2423,51 @@
     </w:p>
     <w:p>
       <w:pPr>
-        <w:pStyle w:val="2"/>
-      </w:pPr>
-      <w:r>
+        <w:pStyle w:val="Heading2"/>
+        <w:rPr>
+          <w:highlight w:val="green"/>
+        </w:rPr>
+      </w:pPr>
+      <w:r>
+        <w:rPr>
+          <w:highlight w:val="green"/>
+        </w:rPr>
         <w:t>Tags</w:t>
       </w:r>
       <w:r>
-        <w:t xml:space="preserve"> </w:t>
-      </w:r>
-      <w:r>
+        <w:rPr>
+          <w:highlight w:val="green"/>
+        </w:rPr>
+        <w:t xml:space="preserve"> </w:t>
+      </w:r>
+      <w:r>
+        <w:rPr>
+          <w:highlight w:val="green"/>
+        </w:rPr>
         <w:t>Cardio</w:t>
       </w:r>
       <w:r>
-        <w:t xml:space="preserve"> </w:t>
-      </w:r>
-      <w:r>
+        <w:rPr>
+          <w:highlight w:val="green"/>
+        </w:rPr>
+        <w:t xml:space="preserve"> </w:t>
+      </w:r>
+      <w:r>
+        <w:rPr>
+          <w:highlight w:val="green"/>
+        </w:rPr>
         <w:t>-</w:t>
       </w:r>
       <w:r>
-        <w:t xml:space="preserve"> </w:t>
-      </w:r>
-      <w:r>
+        <w:rPr>
+          <w:highlight w:val="green"/>
+        </w:rPr>
+        <w:t xml:space="preserve"> </w:t>
+      </w:r>
+      <w:r>
+        <w:rPr>
+          <w:highlight w:val="green"/>
+        </w:rPr>
         <w:t>Table</w:t>
       </w:r>
     </w:p>
@@ -2404,19 +2535,18 @@
     </w:p>
     <w:p>
       <w:pPr>
-        <w:pStyle w:val="3"/>
+        <w:pStyle w:val="Heading3"/>
         <w:rPr>
           <w:lang w:val="bg-BG"/>
         </w:rPr>
       </w:pPr>
       <w:r>
-        <w:lastRenderedPageBreak/>
         <w:t>Constraints</w:t>
       </w:r>
     </w:p>
     <w:p>
       <w:pPr>
-        <w:pStyle w:val="ac"/>
+        <w:pStyle w:val="ListParagraph"/>
         <w:numPr>
           <w:ilvl w:val="0"/>
           <w:numId w:val="44"/>
@@ -2479,7 +2609,7 @@
     </w:p>
     <w:p>
       <w:pPr>
-        <w:pStyle w:val="ac"/>
+        <w:pStyle w:val="ListParagraph"/>
         <w:numPr>
           <w:ilvl w:val="0"/>
           <w:numId w:val="44"/>
@@ -2521,7 +2651,7 @@
     </w:p>
     <w:p>
       <w:pPr>
-        <w:pStyle w:val="ac"/>
+        <w:pStyle w:val="ListParagraph"/>
         <w:numPr>
           <w:ilvl w:val="0"/>
           <w:numId w:val="44"/>
@@ -2575,7 +2705,7 @@
     </w:p>
     <w:p>
       <w:pPr>
-        <w:pStyle w:val="ac"/>
+        <w:pStyle w:val="ListParagraph"/>
         <w:numPr>
           <w:ilvl w:val="0"/>
           <w:numId w:val="44"/>
@@ -2617,7 +2747,7 @@
     </w:p>
     <w:p>
       <w:pPr>
-        <w:pStyle w:val="ac"/>
+        <w:pStyle w:val="ListParagraph"/>
         <w:numPr>
           <w:ilvl w:val="0"/>
           <w:numId w:val="44"/>
@@ -2677,7 +2807,7 @@
     </w:p>
     <w:p>
       <w:pPr>
-        <w:pStyle w:val="ac"/>
+        <w:pStyle w:val="ListParagraph"/>
         <w:numPr>
           <w:ilvl w:val="0"/>
           <w:numId w:val="44"/>
@@ -2785,7 +2915,7 @@
 <w:ftr xmlns:wpc="http://schemas.microsoft.com/office/word/2010/wordprocessingCanvas" xmlns:cx="http://schemas.microsoft.com/office/drawing/2014/chartex" xmlns:cx1="http://schemas.microsoft.com/office/drawing/2015/9/8/chartex" xmlns:cx2="http://schemas.microsoft.com/office/drawing/2015/10/21/chartex" xmlns:cx3="http://schemas.microsoft.com/office/drawing/2016/5/9/chartex" xmlns:cx4="http://schemas.microsoft.com/office/drawing/2016/5/10/chartex" xmlns:cx5="http://schemas.microsoft.com/office/drawing/2016/5/11/chartex" xmlns:cx6="http://schemas.microsoft.com/office/drawing/2016/5/12/chartex" xmlns:cx7="http://schemas.microsoft.com/office/drawing/2016/5/13/chartex" xmlns:cx8="http://schemas.microsoft.com/office/drawing/2016/5/14/chartex" xmlns:mc="http://schemas.openxmlformats.org/markup-compatibility/2006" xmlns:aink="http://schemas.microsoft.com/office/drawing/2016/ink" xmlns:am3d="http://schemas.microsoft.com/office/drawing/2017/model3d" xmlns:o="urn:schemas-microsoft-com:office:office" xmlns:r="http://schemas.openxmlformats.org/officeDocument/2006/relationships" xmlns:m="http://schemas.openxmlformats.org/officeDocument/2006/math" xmlns:v="urn:schemas-microsoft-com:vml" xmlns:wp14="http://schemas.microsoft.com/office/word/2010/wordprocessingDrawing" xmlns:wp="http://schemas.openxmlformats.org/drawingml/2006/wordprocessingDrawing" xmlns:w10="urn:schemas-microsoft-com:office:word" xmlns:w="http://schemas.openxmlformats.org/wordprocessingml/2006/main" xmlns:w14="http://schemas.microsoft.com/office/word/2010/wordml" xmlns:w15="http://schemas.microsoft.com/office/word/2012/wordml" xmlns:w16cex="http://schemas.microsoft.com/office/word/2018/wordml/cex" xmlns:w16cid="http://schemas.microsoft.com/office/word/2016/wordml/cid" xmlns:w16="http://schemas.microsoft.com/office/word/2018/wordml" xmlns:w16sdtdh="http://schemas.microsoft.com/office/word/2020/wordml/sdtdatahash" xmlns:w16se="http://schemas.microsoft.com/office/word/2015/wordml/symex" xmlns:wpg="http://schemas.microsoft.com/office/word/2010/wordprocessingGroup" xmlns:wpi="http://schemas.microsoft.com/office/word/2010/wordprocessingInk" xmlns:wne="http://schemas.microsoft.com/office/word/2006/wordml" xmlns:wps="http://schemas.microsoft.com/office/word/2010/wordprocessingShape" mc:Ignorable="w14 w15 w16se w16cid w16 w16cex w16sdtdh wp14">
   <w:p>
     <w:pPr>
-      <w:pStyle w:val="a5"/>
+      <w:pStyle w:val="Footer"/>
     </w:pPr>
     <w:r>
       <w:rPr>
@@ -2981,7 +3111,7 @@
                           <w:hyperlink r:id="rId1" w:history="1">
                             <w:r>
                               <w:rPr>
-                                <w:rStyle w:val="a9"/>
+                                <w:rStyle w:val="Hyperlink"/>
                                 <w:color w:val="0882DE"/>
                                 <w:sz w:val="17"/>
                                 <w:szCs w:val="17"/>
@@ -2990,7 +3120,7 @@
                             </w:r>
                             <w:r>
                               <w:rPr>
-                                <w:rStyle w:val="a9"/>
+                                <w:rStyle w:val="Hyperlink"/>
                                 <w:color w:val="0882DE"/>
                                 <w:sz w:val="17"/>
                                 <w:szCs w:val="17"/>
@@ -2999,7 +3129,7 @@
                             </w:r>
                             <w:r>
                               <w:rPr>
-                                <w:rStyle w:val="a9"/>
+                                <w:rStyle w:val="Hyperlink"/>
                                 <w:color w:val="0882DE"/>
                                 <w:sz w:val="17"/>
                                 <w:szCs w:val="17"/>
@@ -3838,7 +3968,7 @@
                           <wp:extent cx="180000" cy="180000"/>
                           <wp:effectExtent l="0" t="0" r="0" b="0"/>
                           <wp:docPr id="3" name="Picture 3">
-                            <a:hlinkClick xmlns:a="http://schemas.openxmlformats.org/drawingml/2006/main" r:id="rId22"/>
+                            <a:hlinkClick xmlns:a="http://schemas.openxmlformats.org/drawingml/2006/main" r:id="rId2"/>
                           </wp:docPr>
                           <wp:cNvGraphicFramePr>
                             <a:graphicFrameLocks xmlns:a="http://schemas.openxmlformats.org/drawingml/2006/main" noChangeAspect="1"/>
@@ -3848,14 +3978,14 @@
                               <pic:pic xmlns:pic="http://schemas.openxmlformats.org/drawingml/2006/picture">
                                 <pic:nvPicPr>
                                   <pic:cNvPr id="3" name="Picture 3">
-                                    <a:hlinkClick r:id="rId22"/>
+                                    <a:hlinkClick r:id="rId2"/>
                                   </pic:cNvPr>
                                   <pic:cNvPicPr>
                                     <a:picLocks noChangeAspect="1" noChangeArrowheads="1"/>
                                   </pic:cNvPicPr>
                                 </pic:nvPicPr>
                                 <pic:blipFill>
-                                  <a:blip r:embed="rId23">
+                                  <a:blip r:embed="rId3">
                                     <a:extLst>
                                       <a:ext uri="{28A0092B-C50C-407E-A947-70E740481C1C}">
                                         <a14:useLocalDpi xmlns:a14="http://schemas.microsoft.com/office/drawing/2010/main" val="0"/>
@@ -3904,7 +4034,7 @@
                           <wp:extent cx="180000" cy="180000"/>
                           <wp:effectExtent l="0" t="0" r="0" b="0"/>
                           <wp:docPr id="2" name="Picture 2">
-                            <a:hlinkClick xmlns:a="http://schemas.openxmlformats.org/drawingml/2006/main" r:id="rId24"/>
+                            <a:hlinkClick xmlns:a="http://schemas.openxmlformats.org/drawingml/2006/main" r:id="rId4"/>
                           </wp:docPr>
                           <wp:cNvGraphicFramePr>
                             <a:graphicFrameLocks xmlns:a="http://schemas.openxmlformats.org/drawingml/2006/main" noChangeAspect="1"/>
@@ -3914,14 +4044,14 @@
                               <pic:pic xmlns:pic="http://schemas.openxmlformats.org/drawingml/2006/picture">
                                 <pic:nvPicPr>
                                   <pic:cNvPr id="2" name="Picture 2">
-                                    <a:hlinkClick r:id="rId24"/>
+                                    <a:hlinkClick r:id="rId4"/>
                                   </pic:cNvPr>
                                   <pic:cNvPicPr>
                                     <a:picLocks noChangeAspect="1" noChangeArrowheads="1"/>
                                   </pic:cNvPicPr>
                                 </pic:nvPicPr>
                                 <pic:blipFill>
-                                  <a:blip r:embed="rId25">
+                                  <a:blip r:embed="rId5">
                                     <a:extLst>
                                       <a:ext uri="{28A0092B-C50C-407E-A947-70E740481C1C}">
                                         <a14:useLocalDpi xmlns:a14="http://schemas.microsoft.com/office/drawing/2010/main" val="0"/>
@@ -3970,7 +4100,7 @@
                           <wp:extent cx="180000" cy="180000"/>
                           <wp:effectExtent l="0" t="0" r="0" b="0"/>
                           <wp:docPr id="5" name="Picture 5" title="Software University @ Facebook">
-                            <a:hlinkClick xmlns:a="http://schemas.openxmlformats.org/drawingml/2006/main" r:id="rId26"/>
+                            <a:hlinkClick xmlns:a="http://schemas.openxmlformats.org/drawingml/2006/main" r:id="rId6"/>
                           </wp:docPr>
                           <wp:cNvGraphicFramePr>
                             <a:graphicFrameLocks xmlns:a="http://schemas.openxmlformats.org/drawingml/2006/main" noChangeAspect="1"/>
@@ -3980,12 +4110,12 @@
                               <pic:pic xmlns:pic="http://schemas.openxmlformats.org/drawingml/2006/picture">
                                 <pic:nvPicPr>
                                   <pic:cNvPr id="5" name="Picture 5" title="Software University @ Facebook">
-                                    <a:hlinkClick r:id="rId26"/>
+                                    <a:hlinkClick r:id="rId6"/>
                                   </pic:cNvPr>
                                   <pic:cNvPicPr/>
                                 </pic:nvPicPr>
                                 <pic:blipFill>
-                                  <a:blip r:embed="rId27"/>
+                                  <a:blip r:embed="rId7"/>
                                   <a:stretch>
                                     <a:fillRect/>
                                   </a:stretch>
@@ -4023,7 +4153,7 @@
                           <wp:extent cx="180000" cy="180000"/>
                           <wp:effectExtent l="0" t="0" r="0" b="0"/>
                           <wp:docPr id="20" name="Picture 20">
-                            <a:hlinkClick xmlns:a="http://schemas.openxmlformats.org/drawingml/2006/main" r:id="rId28"/>
+                            <a:hlinkClick xmlns:a="http://schemas.openxmlformats.org/drawingml/2006/main" r:id="rId8"/>
                           </wp:docPr>
                           <wp:cNvGraphicFramePr>
                             <a:graphicFrameLocks xmlns:a="http://schemas.openxmlformats.org/drawingml/2006/main" noChangeAspect="1"/>
@@ -4033,20 +4163,20 @@
                               <pic:pic xmlns:pic="http://schemas.openxmlformats.org/drawingml/2006/picture">
                                 <pic:nvPicPr>
                                   <pic:cNvPr id="20" name="Picture 20">
-                                    <a:hlinkClick r:id="rId28"/>
+                                    <a:hlinkClick r:id="rId8"/>
                                   </pic:cNvPr>
                                   <pic:cNvPicPr>
                                     <a:picLocks noChangeAspect="1" noChangeArrowheads="1"/>
                                   </pic:cNvPicPr>
                                 </pic:nvPicPr>
                                 <pic:blipFill>
-                                  <a:blip r:embed="rId29">
+                                  <a:blip r:embed="rId9">
                                     <a:extLst>
                                       <a:ext uri="{28A0092B-C50C-407E-A947-70E740481C1C}">
                                         <a14:useLocalDpi xmlns:a14="http://schemas.microsoft.com/office/drawing/2010/main" val="0"/>
                                       </a:ext>
                                       <a:ext uri="{837473B0-CC2E-450A-ABE3-18F120FF3D39}">
-                                        <a1611:picAttrSrcUrl xmlns:a1611="http://schemas.microsoft.com/office/drawing/2016/11/main" r:id="rId30"/>
+                                        <a1611:picAttrSrcUrl xmlns:a1611="http://schemas.microsoft.com/office/drawing/2016/11/main" r:id="rId10"/>
                                       </a:ext>
                                     </a:extLst>
                                   </a:blip>
@@ -4092,7 +4222,7 @@
                           <wp:extent cx="180000" cy="180000"/>
                           <wp:effectExtent l="0" t="0" r="0" b="0"/>
                           <wp:docPr id="7" name="Picture 7" title="Software University @ Twitter">
-                            <a:hlinkClick xmlns:a="http://schemas.openxmlformats.org/drawingml/2006/main" r:id="rId31"/>
+                            <a:hlinkClick xmlns:a="http://schemas.openxmlformats.org/drawingml/2006/main" r:id="rId11"/>
                           </wp:docPr>
                           <wp:cNvGraphicFramePr>
                             <a:graphicFrameLocks xmlns:a="http://schemas.openxmlformats.org/drawingml/2006/main" noChangeAspect="1"/>
@@ -4102,12 +4232,12 @@
                               <pic:pic xmlns:pic="http://schemas.openxmlformats.org/drawingml/2006/picture">
                                 <pic:nvPicPr>
                                   <pic:cNvPr id="7" name="Picture 7" title="Software University @ Twitter">
-                                    <a:hlinkClick r:id="rId31"/>
+                                    <a:hlinkClick r:id="rId11"/>
                                   </pic:cNvPr>
                                   <pic:cNvPicPr/>
                                 </pic:nvPicPr>
                                 <pic:blipFill>
-                                  <a:blip r:embed="rId32"/>
+                                  <a:blip r:embed="rId12"/>
                                   <a:stretch>
                                     <a:fillRect/>
                                   </a:stretch>
@@ -4145,7 +4275,7 @@
                           <wp:extent cx="180000" cy="180000"/>
                           <wp:effectExtent l="0" t="0" r="0" b="0"/>
                           <wp:docPr id="17" name="Picture 17" title="Software University @ YouTube">
-                            <a:hlinkClick xmlns:a="http://schemas.openxmlformats.org/drawingml/2006/main" r:id="rId33"/>
+                            <a:hlinkClick xmlns:a="http://schemas.openxmlformats.org/drawingml/2006/main" r:id="rId13"/>
                           </wp:docPr>
                           <wp:cNvGraphicFramePr>
                             <a:graphicFrameLocks xmlns:a="http://schemas.openxmlformats.org/drawingml/2006/main" noChangeAspect="1"/>
@@ -4155,12 +4285,12 @@
                               <pic:pic xmlns:pic="http://schemas.openxmlformats.org/drawingml/2006/picture">
                                 <pic:nvPicPr>
                                   <pic:cNvPr id="17" name="Picture 17" title="Software University @ YouTube">
-                                    <a:hlinkClick r:id="rId33"/>
+                                    <a:hlinkClick r:id="rId13"/>
                                   </pic:cNvPr>
                                   <pic:cNvPicPr/>
                                 </pic:nvPicPr>
                                 <pic:blipFill>
-                                  <a:blip r:embed="rId34"/>
+                                  <a:blip r:embed="rId14"/>
                                   <a:stretch>
                                     <a:fillRect/>
                                   </a:stretch>
@@ -4198,7 +4328,7 @@
                           <wp:extent cx="180000" cy="180000"/>
                           <wp:effectExtent l="0" t="0" r="0" b="0"/>
                           <wp:docPr id="21" name="Picture 21">
-                            <a:hlinkClick xmlns:a="http://schemas.openxmlformats.org/drawingml/2006/main" r:id="rId35"/>
+                            <a:hlinkClick xmlns:a="http://schemas.openxmlformats.org/drawingml/2006/main" r:id="rId15"/>
                           </wp:docPr>
                           <wp:cNvGraphicFramePr>
                             <a:graphicFrameLocks xmlns:a="http://schemas.openxmlformats.org/drawingml/2006/main" noChangeAspect="1"/>
@@ -4208,14 +4338,14 @@
                               <pic:pic xmlns:pic="http://schemas.openxmlformats.org/drawingml/2006/picture">
                                 <pic:nvPicPr>
                                   <pic:cNvPr id="21" name="Picture 21">
-                                    <a:hlinkClick r:id="rId35"/>
+                                    <a:hlinkClick r:id="rId15"/>
                                   </pic:cNvPr>
                                   <pic:cNvPicPr>
                                     <a:picLocks noChangeAspect="1" noChangeArrowheads="1"/>
                                   </pic:cNvPicPr>
                                 </pic:nvPicPr>
                                 <pic:blipFill rotWithShape="1">
-                                  <a:blip r:embed="rId36">
+                                  <a:blip r:embed="rId16">
                                     <a:extLst>
                                       <a:ext uri="{28A0092B-C50C-407E-A947-70E740481C1C}">
                                         <a14:useLocalDpi xmlns:a14="http://schemas.microsoft.com/office/drawing/2010/main" val="0"/>
@@ -4267,7 +4397,7 @@
                           <wp:extent cx="180000" cy="180000"/>
                           <wp:effectExtent l="0" t="0" r="0" b="0"/>
                           <wp:docPr id="22" name="Picture 22">
-                            <a:hlinkClick xmlns:a="http://schemas.openxmlformats.org/drawingml/2006/main" r:id="rId37"/>
+                            <a:hlinkClick xmlns:a="http://schemas.openxmlformats.org/drawingml/2006/main" r:id="rId17"/>
                           </wp:docPr>
                           <wp:cNvGraphicFramePr>
                             <a:graphicFrameLocks xmlns:a="http://schemas.openxmlformats.org/drawingml/2006/main" noChangeAspect="1"/>
@@ -4277,14 +4407,14 @@
                               <pic:pic xmlns:pic="http://schemas.openxmlformats.org/drawingml/2006/picture">
                                 <pic:nvPicPr>
                                   <pic:cNvPr id="22" name="Picture 22">
-                                    <a:hlinkClick r:id="rId37"/>
+                                    <a:hlinkClick r:id="rId17"/>
                                   </pic:cNvPr>
                                   <pic:cNvPicPr>
                                     <a:picLocks noChangeAspect="1" noChangeArrowheads="1"/>
                                   </pic:cNvPicPr>
                                 </pic:nvPicPr>
                                 <pic:blipFill>
-                                  <a:blip r:embed="rId38">
+                                  <a:blip r:embed="rId18">
                                     <a:extLst>
                                       <a:ext uri="{28A0092B-C50C-407E-A947-70E740481C1C}">
                                         <a14:useLocalDpi xmlns:a14="http://schemas.microsoft.com/office/drawing/2010/main" val="0"/>
@@ -4333,7 +4463,7 @@
                           <wp:extent cx="180000" cy="180000"/>
                           <wp:effectExtent l="0" t="0" r="0" b="0"/>
                           <wp:docPr id="23" name="Picture 23" title="Software University: Email Us">
-                            <a:hlinkClick xmlns:a="http://schemas.openxmlformats.org/drawingml/2006/main" r:id="rId39"/>
+                            <a:hlinkClick xmlns:a="http://schemas.openxmlformats.org/drawingml/2006/main" r:id="rId19"/>
                           </wp:docPr>
                           <wp:cNvGraphicFramePr>
                             <a:graphicFrameLocks xmlns:a="http://schemas.openxmlformats.org/drawingml/2006/main" noChangeAspect="1"/>
@@ -4343,12 +4473,12 @@
                               <pic:pic xmlns:pic="http://schemas.openxmlformats.org/drawingml/2006/picture">
                                 <pic:nvPicPr>
                                   <pic:cNvPr id="23" name="Picture 23" title="Software University: Email Us">
-                                    <a:hlinkClick r:id="rId39"/>
+                                    <a:hlinkClick r:id="rId19"/>
                                   </pic:cNvPr>
                                   <pic:cNvPicPr/>
                                 </pic:nvPicPr>
                                 <pic:blipFill>
-                                  <a:blip r:embed="rId40"/>
+                                  <a:blip r:embed="rId20"/>
                                   <a:stretch>
                                     <a:fillRect/>
                                   </a:stretch>
@@ -4410,7 +4540,7 @@
                   </pic:cNvPicPr>
                 </pic:nvPicPr>
                 <pic:blipFill>
-                  <a:blip r:embed="rId41">
+                  <a:blip r:embed="rId22">
                     <a:extLst>
                       <a:ext uri="{28A0092B-C50C-407E-A947-70E740481C1C}">
                         <a14:useLocalDpi xmlns:a14="http://schemas.microsoft.com/office/drawing/2010/main" val="0"/>
@@ -4834,7 +4964,7 @@
 <w:hdr xmlns:wpc="http://schemas.microsoft.com/office/word/2010/wordprocessingCanvas" xmlns:cx="http://schemas.microsoft.com/office/drawing/2014/chartex" xmlns:cx1="http://schemas.microsoft.com/office/drawing/2015/9/8/chartex" xmlns:cx2="http://schemas.microsoft.com/office/drawing/2015/10/21/chartex" xmlns:cx3="http://schemas.microsoft.com/office/drawing/2016/5/9/chartex" xmlns:cx4="http://schemas.microsoft.com/office/drawing/2016/5/10/chartex" xmlns:cx5="http://schemas.microsoft.com/office/drawing/2016/5/11/chartex" xmlns:cx6="http://schemas.microsoft.com/office/drawing/2016/5/12/chartex" xmlns:cx7="http://schemas.microsoft.com/office/drawing/2016/5/13/chartex" xmlns:cx8="http://schemas.microsoft.com/office/drawing/2016/5/14/chartex" xmlns:mc="http://schemas.openxmlformats.org/markup-compatibility/2006" xmlns:aink="http://schemas.microsoft.com/office/drawing/2016/ink" xmlns:am3d="http://schemas.microsoft.com/office/drawing/2017/model3d" xmlns:o="urn:schemas-microsoft-com:office:office" xmlns:r="http://schemas.openxmlformats.org/officeDocument/2006/relationships" xmlns:m="http://schemas.openxmlformats.org/officeDocument/2006/math" xmlns:v="urn:schemas-microsoft-com:vml" xmlns:wp14="http://schemas.microsoft.com/office/word/2010/wordprocessingDrawing" xmlns:wp="http://schemas.openxmlformats.org/drawingml/2006/wordprocessingDrawing" xmlns:w10="urn:schemas-microsoft-com:office:word" xmlns:w="http://schemas.openxmlformats.org/wordprocessingml/2006/main" xmlns:w14="http://schemas.microsoft.com/office/word/2010/wordml" xmlns:w15="http://schemas.microsoft.com/office/word/2012/wordml" xmlns:w16cex="http://schemas.microsoft.com/office/word/2018/wordml/cex" xmlns:w16cid="http://schemas.microsoft.com/office/word/2016/wordml/cid" xmlns:w16="http://schemas.microsoft.com/office/word/2018/wordml" xmlns:w16sdtdh="http://schemas.microsoft.com/office/word/2020/wordml/sdtdatahash" xmlns:w16se="http://schemas.microsoft.com/office/word/2015/wordml/symex" xmlns:wpg="http://schemas.microsoft.com/office/word/2010/wordprocessingGroup" xmlns:wpi="http://schemas.microsoft.com/office/word/2010/wordprocessingInk" xmlns:wne="http://schemas.microsoft.com/office/word/2006/wordml" xmlns:wps="http://schemas.microsoft.com/office/word/2010/wordprocessingShape" mc:Ignorable="w14 w15 w16se w16cid w16 w16cex w16sdtdh wp14">
   <w:p>
     <w:pPr>
-      <w:pStyle w:val="a3"/>
+      <w:pStyle w:val="Header"/>
       <w:ind w:hanging="1134"/>
     </w:pPr>
   </w:p>
@@ -5385,7 +5515,7 @@
     <w:lvl w:ilvl="0" w:tplc="A0E28166">
       <w:start w:val="1"/>
       <w:numFmt w:val="decimal"/>
-      <w:pStyle w:val="2"/>
+      <w:pStyle w:val="Heading2"/>
       <w:lvlText w:val="%1."/>
       <w:lvlJc w:val="left"/>
       <w:pPr>
@@ -10266,7 +10396,7 @@
     <w:lsdException w:name="Unresolved Mention" w:semiHidden="1" w:unhideWhenUsed="1"/>
     <w:lsdException w:name="Smart Link" w:semiHidden="1" w:unhideWhenUsed="1"/>
   </w:latentStyles>
-  <w:style w:type="paragraph" w:default="1" w:styleId="a">
+  <w:style w:type="paragraph" w:default="1" w:styleId="Normal">
     <w:name w:val="Normal"/>
     <w:qFormat/>
     <w:rsid w:val="008063E1"/>
@@ -10274,11 +10404,11 @@
       <w:spacing w:before="80" w:after="120"/>
     </w:pPr>
   </w:style>
-  <w:style w:type="paragraph" w:styleId="1">
+  <w:style w:type="paragraph" w:styleId="Heading1">
     <w:name w:val="heading 1"/>
-    <w:basedOn w:val="a"/>
-    <w:next w:val="a"/>
-    <w:link w:val="10"/>
+    <w:basedOn w:val="Normal"/>
+    <w:next w:val="Normal"/>
+    <w:link w:val="Heading1Char"/>
     <w:uiPriority w:val="9"/>
     <w:qFormat/>
     <w:rsid w:val="009254B7"/>
@@ -10296,11 +10426,11 @@
       <w:szCs w:val="32"/>
     </w:rPr>
   </w:style>
-  <w:style w:type="paragraph" w:styleId="2">
+  <w:style w:type="paragraph" w:styleId="Heading2">
     <w:name w:val="heading 2"/>
-    <w:basedOn w:val="a"/>
-    <w:next w:val="a"/>
-    <w:link w:val="20"/>
+    <w:basedOn w:val="Normal"/>
+    <w:next w:val="Normal"/>
+    <w:link w:val="Heading2Char"/>
     <w:uiPriority w:val="9"/>
     <w:qFormat/>
     <w:rsid w:val="006E55B4"/>
@@ -10322,11 +10452,11 @@
       <w:szCs w:val="36"/>
     </w:rPr>
   </w:style>
-  <w:style w:type="paragraph" w:styleId="3">
+  <w:style w:type="paragraph" w:styleId="Heading3">
     <w:name w:val="heading 3"/>
-    <w:basedOn w:val="a"/>
-    <w:next w:val="a"/>
-    <w:link w:val="30"/>
+    <w:basedOn w:val="Normal"/>
+    <w:next w:val="Normal"/>
+    <w:link w:val="Heading3Char"/>
     <w:uiPriority w:val="9"/>
     <w:unhideWhenUsed/>
     <w:qFormat/>
@@ -10345,11 +10475,11 @@
       <w:szCs w:val="32"/>
     </w:rPr>
   </w:style>
-  <w:style w:type="paragraph" w:styleId="4">
+  <w:style w:type="paragraph" w:styleId="Heading4">
     <w:name w:val="heading 4"/>
-    <w:basedOn w:val="a"/>
-    <w:next w:val="a"/>
-    <w:link w:val="40"/>
+    <w:basedOn w:val="Normal"/>
+    <w:next w:val="Normal"/>
+    <w:link w:val="Heading4Char"/>
     <w:uiPriority w:val="9"/>
     <w:unhideWhenUsed/>
     <w:qFormat/>
@@ -10368,11 +10498,11 @@
       <w:sz w:val="28"/>
     </w:rPr>
   </w:style>
-  <w:style w:type="paragraph" w:styleId="5">
+  <w:style w:type="paragraph" w:styleId="Heading5">
     <w:name w:val="heading 5"/>
-    <w:basedOn w:val="a"/>
-    <w:next w:val="a"/>
-    <w:link w:val="50"/>
+    <w:basedOn w:val="Normal"/>
+    <w:next w:val="Normal"/>
+    <w:link w:val="Heading5Char"/>
     <w:uiPriority w:val="9"/>
     <w:semiHidden/>
     <w:unhideWhenUsed/>
@@ -10390,13 +10520,13 @@
       <w:color w:val="B2500E"/>
     </w:rPr>
   </w:style>
-  <w:style w:type="character" w:default="1" w:styleId="a0">
+  <w:style w:type="character" w:default="1" w:styleId="DefaultParagraphFont">
     <w:name w:val="Default Paragraph Font"/>
     <w:uiPriority w:val="1"/>
     <w:semiHidden/>
     <w:unhideWhenUsed/>
   </w:style>
-  <w:style w:type="table" w:default="1" w:styleId="a1">
+  <w:style w:type="table" w:default="1" w:styleId="TableNormal">
     <w:name w:val="Normal Table"/>
     <w:uiPriority w:val="99"/>
     <w:semiHidden/>
@@ -10411,16 +10541,16 @@
       </w:tblCellMar>
     </w:tblPr>
   </w:style>
-  <w:style w:type="numbering" w:default="1" w:styleId="a2">
+  <w:style w:type="numbering" w:default="1" w:styleId="NoList">
     <w:name w:val="No List"/>
     <w:uiPriority w:val="99"/>
     <w:semiHidden/>
     <w:unhideWhenUsed/>
   </w:style>
-  <w:style w:type="paragraph" w:styleId="a3">
+  <w:style w:type="paragraph" w:styleId="Header">
     <w:name w:val="header"/>
-    <w:basedOn w:val="a"/>
-    <w:link w:val="a4"/>
+    <w:basedOn w:val="Normal"/>
+    <w:link w:val="HeaderChar"/>
     <w:uiPriority w:val="99"/>
     <w:unhideWhenUsed/>
     <w:rsid w:val="008068A2"/>
@@ -10432,17 +10562,17 @@
       <w:spacing w:after="0" w:line="240" w:lineRule="auto"/>
     </w:pPr>
   </w:style>
-  <w:style w:type="character" w:customStyle="1" w:styleId="a4">
-    <w:name w:val="Горен колонтитул Знак"/>
-    <w:basedOn w:val="a0"/>
-    <w:link w:val="a3"/>
+  <w:style w:type="character" w:customStyle="1" w:styleId="HeaderChar">
+    <w:name w:val="Header Char"/>
+    <w:basedOn w:val="DefaultParagraphFont"/>
+    <w:link w:val="Header"/>
     <w:uiPriority w:val="99"/>
     <w:rsid w:val="008068A2"/>
   </w:style>
-  <w:style w:type="paragraph" w:styleId="a5">
+  <w:style w:type="paragraph" w:styleId="Footer">
     <w:name w:val="footer"/>
-    <w:basedOn w:val="a"/>
-    <w:link w:val="a6"/>
+    <w:basedOn w:val="Normal"/>
+    <w:link w:val="FooterChar"/>
     <w:uiPriority w:val="99"/>
     <w:unhideWhenUsed/>
     <w:rsid w:val="008068A2"/>
@@ -10454,17 +10584,17 @@
       <w:spacing w:after="0" w:line="240" w:lineRule="auto"/>
     </w:pPr>
   </w:style>
-  <w:style w:type="character" w:customStyle="1" w:styleId="a6">
-    <w:name w:val="Долен колонтитул Знак"/>
-    <w:basedOn w:val="a0"/>
-    <w:link w:val="a5"/>
+  <w:style w:type="character" w:customStyle="1" w:styleId="FooterChar">
+    <w:name w:val="Footer Char"/>
+    <w:basedOn w:val="DefaultParagraphFont"/>
+    <w:link w:val="Footer"/>
     <w:uiPriority w:val="99"/>
     <w:rsid w:val="008068A2"/>
   </w:style>
-  <w:style w:type="paragraph" w:styleId="a7">
+  <w:style w:type="paragraph" w:styleId="BalloonText">
     <w:name w:val="Balloon Text"/>
-    <w:basedOn w:val="a"/>
-    <w:link w:val="a8"/>
+    <w:basedOn w:val="Normal"/>
+    <w:link w:val="BalloonTextChar"/>
     <w:uiPriority w:val="99"/>
     <w:semiHidden/>
     <w:unhideWhenUsed/>
@@ -10478,10 +10608,10 @@
       <w:szCs w:val="16"/>
     </w:rPr>
   </w:style>
-  <w:style w:type="character" w:customStyle="1" w:styleId="a8">
-    <w:name w:val="Изнесен текст Знак"/>
-    <w:basedOn w:val="a0"/>
-    <w:link w:val="a7"/>
+  <w:style w:type="character" w:customStyle="1" w:styleId="BalloonTextChar">
+    <w:name w:val="Balloon Text Char"/>
+    <w:basedOn w:val="DefaultParagraphFont"/>
+    <w:link w:val="BalloonText"/>
     <w:uiPriority w:val="99"/>
     <w:semiHidden/>
     <w:rsid w:val="00564D7B"/>
@@ -10491,9 +10621,9 @@
       <w:szCs w:val="16"/>
     </w:rPr>
   </w:style>
-  <w:style w:type="character" w:styleId="a9">
+  <w:style w:type="character" w:styleId="Hyperlink">
     <w:name w:val="Hyperlink"/>
-    <w:basedOn w:val="a0"/>
+    <w:basedOn w:val="DefaultParagraphFont"/>
     <w:uiPriority w:val="99"/>
     <w:unhideWhenUsed/>
     <w:rsid w:val="0079324A"/>
@@ -10502,10 +10632,10 @@
       <w:u w:val="single"/>
     </w:rPr>
   </w:style>
-  <w:style w:type="character" w:customStyle="1" w:styleId="10">
-    <w:name w:val="Заглавие 1 Знак"/>
-    <w:basedOn w:val="a0"/>
-    <w:link w:val="1"/>
+  <w:style w:type="character" w:customStyle="1" w:styleId="Heading1Char">
+    <w:name w:val="Heading 1 Char"/>
+    <w:basedOn w:val="DefaultParagraphFont"/>
+    <w:link w:val="Heading1"/>
     <w:uiPriority w:val="9"/>
     <w:rsid w:val="009254B7"/>
     <w:rPr>
@@ -10516,10 +10646,10 @@
       <w:szCs w:val="32"/>
     </w:rPr>
   </w:style>
-  <w:style w:type="character" w:customStyle="1" w:styleId="20">
-    <w:name w:val="Заглавие 2 Знак"/>
-    <w:basedOn w:val="a0"/>
-    <w:link w:val="2"/>
+  <w:style w:type="character" w:customStyle="1" w:styleId="Heading2Char">
+    <w:name w:val="Heading 2 Char"/>
+    <w:basedOn w:val="DefaultParagraphFont"/>
+    <w:link w:val="Heading2"/>
     <w:uiPriority w:val="9"/>
     <w:rsid w:val="006E55B4"/>
     <w:rPr>
@@ -10531,9 +10661,9 @@
       <w:szCs w:val="36"/>
     </w:rPr>
   </w:style>
-  <w:style w:type="paragraph" w:styleId="aa">
+  <w:style w:type="paragraph" w:styleId="NormalWeb">
     <w:name w:val="Normal (Web)"/>
-    <w:basedOn w:val="a"/>
+    <w:basedOn w:val="Normal"/>
     <w:uiPriority w:val="99"/>
     <w:semiHidden/>
     <w:unhideWhenUsed/>
@@ -10547,9 +10677,9 @@
       <w:szCs w:val="24"/>
     </w:rPr>
   </w:style>
-  <w:style w:type="character" w:styleId="ab">
+  <w:style w:type="character" w:styleId="Strong">
     <w:name w:val="Strong"/>
-    <w:basedOn w:val="a0"/>
+    <w:basedOn w:val="DefaultParagraphFont"/>
     <w:uiPriority w:val="22"/>
     <w:qFormat/>
     <w:rsid w:val="00524789"/>
@@ -10558,10 +10688,10 @@
       <w:bCs/>
     </w:rPr>
   </w:style>
-  <w:style w:type="character" w:customStyle="1" w:styleId="30">
-    <w:name w:val="Заглавие 3 Знак"/>
-    <w:basedOn w:val="a0"/>
-    <w:link w:val="3"/>
+  <w:style w:type="character" w:customStyle="1" w:styleId="Heading3Char">
+    <w:name w:val="Heading 3 Char"/>
+    <w:basedOn w:val="DefaultParagraphFont"/>
+    <w:link w:val="Heading3"/>
     <w:uiPriority w:val="9"/>
     <w:rsid w:val="008C5930"/>
     <w:rPr>
@@ -10572,10 +10702,10 @@
       <w:szCs w:val="32"/>
     </w:rPr>
   </w:style>
-  <w:style w:type="character" w:customStyle="1" w:styleId="40">
-    <w:name w:val="Заглавие 4 Знак"/>
-    <w:basedOn w:val="a0"/>
-    <w:link w:val="4"/>
+  <w:style w:type="character" w:customStyle="1" w:styleId="Heading4Char">
+    <w:name w:val="Heading 4 Char"/>
+    <w:basedOn w:val="DefaultParagraphFont"/>
+    <w:link w:val="Heading4"/>
     <w:uiPriority w:val="9"/>
     <w:rsid w:val="008C5930"/>
     <w:rPr>
@@ -10586,10 +10716,10 @@
       <w:sz w:val="28"/>
     </w:rPr>
   </w:style>
-  <w:style w:type="paragraph" w:styleId="ac">
+  <w:style w:type="paragraph" w:styleId="ListParagraph">
     <w:name w:val="List Paragraph"/>
-    <w:basedOn w:val="a"/>
-    <w:link w:val="ad"/>
+    <w:basedOn w:val="Normal"/>
+    <w:link w:val="ListParagraphChar"/>
     <w:uiPriority w:val="34"/>
     <w:qFormat/>
     <w:rsid w:val="008617B5"/>
@@ -10598,9 +10728,9 @@
       <w:contextualSpacing/>
     </w:pPr>
   </w:style>
-  <w:style w:type="character" w:styleId="ae">
+  <w:style w:type="character" w:styleId="FollowedHyperlink">
     <w:name w:val="FollowedHyperlink"/>
-    <w:basedOn w:val="a0"/>
+    <w:basedOn w:val="DefaultParagraphFont"/>
     <w:uiPriority w:val="99"/>
     <w:semiHidden/>
     <w:unhideWhenUsed/>
@@ -10610,10 +10740,10 @@
       <w:u w:val="single"/>
     </w:rPr>
   </w:style>
-  <w:style w:type="character" w:customStyle="1" w:styleId="50">
-    <w:name w:val="Заглавие 5 Знак"/>
-    <w:basedOn w:val="a0"/>
-    <w:link w:val="5"/>
+  <w:style w:type="character" w:customStyle="1" w:styleId="Heading5Char">
+    <w:name w:val="Heading 5 Char"/>
+    <w:basedOn w:val="DefaultParagraphFont"/>
+    <w:link w:val="Heading5"/>
     <w:uiPriority w:val="9"/>
     <w:semiHidden/>
     <w:rsid w:val="008C5930"/>
@@ -10625,7 +10755,7 @@
   </w:style>
   <w:style w:type="paragraph" w:customStyle="1" w:styleId="Code">
     <w:name w:val="Code"/>
-    <w:basedOn w:val="a"/>
+    <w:basedOn w:val="Normal"/>
     <w:link w:val="CodeChar"/>
     <w:qFormat/>
     <w:rsid w:val="008063E1"/>
@@ -10637,7 +10767,7 @@
   </w:style>
   <w:style w:type="character" w:customStyle="1" w:styleId="CodeChar">
     <w:name w:val="Code Char"/>
-    <w:basedOn w:val="a0"/>
+    <w:basedOn w:val="DefaultParagraphFont"/>
     <w:link w:val="Code"/>
     <w:rsid w:val="008063E1"/>
     <w:rPr>
@@ -10646,9 +10776,9 @@
       <w:noProof/>
     </w:rPr>
   </w:style>
-  <w:style w:type="table" w:styleId="af">
+  <w:style w:type="table" w:styleId="TableGrid">
     <w:name w:val="Table Grid"/>
-    <w:basedOn w:val="a1"/>
+    <w:basedOn w:val="TableNormal"/>
     <w:uiPriority w:val="59"/>
     <w:rsid w:val="00763912"/>
     <w:pPr>
@@ -10667,12 +10797,12 @@
   </w:style>
   <w:style w:type="character" w:customStyle="1" w:styleId="tgc">
     <w:name w:val="_tgc"/>
-    <w:basedOn w:val="a0"/>
+    <w:basedOn w:val="DefaultParagraphFont"/>
     <w:rsid w:val="00D8395C"/>
   </w:style>
   <w:style w:type="paragraph" w:customStyle="1" w:styleId="Index">
     <w:name w:val="Index"/>
-    <w:basedOn w:val="a"/>
+    <w:basedOn w:val="Normal"/>
     <w:qFormat/>
     <w:rsid w:val="005054C7"/>
     <w:pPr>
@@ -10683,17 +10813,17 @@
       <w:rFonts w:cs="FreeSans"/>
     </w:rPr>
   </w:style>
-  <w:style w:type="character" w:customStyle="1" w:styleId="ad">
-    <w:name w:val="Списък на абзаци Знак"/>
-    <w:basedOn w:val="a0"/>
-    <w:link w:val="ac"/>
+  <w:style w:type="character" w:customStyle="1" w:styleId="ListParagraphChar">
+    <w:name w:val="List Paragraph Char"/>
+    <w:basedOn w:val="DefaultParagraphFont"/>
+    <w:link w:val="ListParagraph"/>
     <w:uiPriority w:val="34"/>
     <w:qFormat/>
     <w:rsid w:val="005054C7"/>
   </w:style>
   <w:style w:type="character" w:customStyle="1" w:styleId="InternetLink">
     <w:name w:val="Internet Link"/>
-    <w:basedOn w:val="a0"/>
+    <w:basedOn w:val="DefaultParagraphFont"/>
     <w:uiPriority w:val="99"/>
     <w:unhideWhenUsed/>
     <w:rsid w:val="005054C7"/>
@@ -10704,7 +10834,7 @@
   </w:style>
   <w:style w:type="character" w:customStyle="1" w:styleId="UnresolvedMention1">
     <w:name w:val="Unresolved Mention1"/>
-    <w:basedOn w:val="a0"/>
+    <w:basedOn w:val="DefaultParagraphFont"/>
     <w:uiPriority w:val="99"/>
     <w:semiHidden/>
     <w:unhideWhenUsed/>
@@ -10716,8 +10846,8 @@
   </w:style>
   <w:style w:type="paragraph" w:customStyle="1" w:styleId="FirstParagraph">
     <w:name w:val="First Paragraph"/>
-    <w:basedOn w:val="af0"/>
-    <w:next w:val="af0"/>
+    <w:basedOn w:val="BodyText"/>
+    <w:next w:val="BodyText"/>
     <w:qFormat/>
     <w:rsid w:val="0060577E"/>
     <w:pPr>
@@ -10728,26 +10858,26 @@
       <w:szCs w:val="24"/>
     </w:rPr>
   </w:style>
-  <w:style w:type="paragraph" w:styleId="af0">
+  <w:style w:type="paragraph" w:styleId="BodyText">
     <w:name w:val="Body Text"/>
-    <w:basedOn w:val="a"/>
-    <w:link w:val="af1"/>
+    <w:basedOn w:val="Normal"/>
+    <w:link w:val="BodyTextChar"/>
     <w:uiPriority w:val="99"/>
     <w:semiHidden/>
     <w:unhideWhenUsed/>
     <w:rsid w:val="0060577E"/>
   </w:style>
-  <w:style w:type="character" w:customStyle="1" w:styleId="af1">
-    <w:name w:val="Основен текст Знак"/>
-    <w:basedOn w:val="a0"/>
-    <w:link w:val="af0"/>
+  <w:style w:type="character" w:customStyle="1" w:styleId="BodyTextChar">
+    <w:name w:val="Body Text Char"/>
+    <w:basedOn w:val="DefaultParagraphFont"/>
+    <w:link w:val="BodyText"/>
     <w:uiPriority w:val="99"/>
     <w:semiHidden/>
     <w:rsid w:val="0060577E"/>
   </w:style>
-  <w:style w:type="character" w:styleId="af2">
+  <w:style w:type="character" w:styleId="UnresolvedMention">
     <w:name w:val="Unresolved Mention"/>
-    <w:basedOn w:val="a0"/>
+    <w:basedOn w:val="DefaultParagraphFont"/>
     <w:uiPriority w:val="99"/>
     <w:semiHidden/>
     <w:unhideWhenUsed/>

</xml_diff>